<commit_message>
add some exercises from objects
</commit_message>
<xml_diff>
--- a/Objects/02. JS-Advanced-Objects-Exercise.docx
+++ b/Objects/02. JS-Advanced-Objects-Exercise.docx
@@ -1,6 +1,6 @@
 
 <file path=word/document.xml><?xml version="1.0" encoding="utf-8"?>
-<w:document xmlns:wpc="http://schemas.microsoft.com/office/word/2010/wordprocessingCanvas" xmlns:cx="http://schemas.microsoft.com/office/drawing/2014/chartex" xmlns:cx1="http://schemas.microsoft.com/office/drawing/2015/9/8/chartex" xmlns:cx2="http://schemas.microsoft.com/office/drawing/2015/10/21/chartex" xmlns:cx3="http://schemas.microsoft.com/office/drawing/2016/5/9/chartex" xmlns:cx4="http://schemas.microsoft.com/office/drawing/2016/5/10/chartex" xmlns:cx5="http://schemas.microsoft.com/office/drawing/2016/5/11/chartex" xmlns:cx6="http://schemas.microsoft.com/office/drawing/2016/5/12/chartex" xmlns:cx7="http://schemas.microsoft.com/office/drawing/2016/5/13/chartex" xmlns:cx8="http://schemas.microsoft.com/office/drawing/2016/5/14/chartex" xmlns:mc="http://schemas.openxmlformats.org/markup-compatibility/2006" xmlns:aink="http://schemas.microsoft.com/office/drawing/2016/ink" xmlns:am3d="http://schemas.microsoft.com/office/drawing/2017/model3d" xmlns:o="urn:schemas-microsoft-com:office:office" xmlns:r="http://schemas.openxmlformats.org/officeDocument/2006/relationships" xmlns:m="http://schemas.openxmlformats.org/officeDocument/2006/math" xmlns:v="urn:schemas-microsoft-com:vml" xmlns:wp14="http://schemas.microsoft.com/office/word/2010/wordprocessingDrawing" xmlns:wp="http://schemas.openxmlformats.org/drawingml/2006/wordprocessingDrawing" xmlns:w10="urn:schemas-microsoft-com:office:word" xmlns:w="http://schemas.openxmlformats.org/wordprocessingml/2006/main" xmlns:w14="http://schemas.microsoft.com/office/word/2010/wordml" xmlns:w15="http://schemas.microsoft.com/office/word/2012/wordml" xmlns:w16cid="http://schemas.microsoft.com/office/word/2016/wordml/cid" xmlns:w16se="http://schemas.microsoft.com/office/word/2015/wordml/symex" xmlns:wpg="http://schemas.microsoft.com/office/word/2010/wordprocessingGroup" xmlns:wpi="http://schemas.microsoft.com/office/word/2010/wordprocessingInk" xmlns:wne="http://schemas.microsoft.com/office/word/2006/wordml" xmlns:wps="http://schemas.microsoft.com/office/word/2010/wordprocessingShape" mc:Ignorable="w14 w15 w16se w16cid wp14">
+<w:document xmlns:wpc="http://schemas.microsoft.com/office/word/2010/wordprocessingCanvas" xmlns:cx="http://schemas.microsoft.com/office/drawing/2014/chartex" xmlns:cx1="http://schemas.microsoft.com/office/drawing/2015/9/8/chartex" xmlns:mc="http://schemas.openxmlformats.org/markup-compatibility/2006" xmlns:o="urn:schemas-microsoft-com:office:office" xmlns:r="http://schemas.openxmlformats.org/officeDocument/2006/relationships" xmlns:m="http://schemas.openxmlformats.org/officeDocument/2006/math" xmlns:v="urn:schemas-microsoft-com:vml" xmlns:wp14="http://schemas.microsoft.com/office/word/2010/wordprocessingDrawing" xmlns:wp="http://schemas.openxmlformats.org/drawingml/2006/wordprocessingDrawing" xmlns:w10="urn:schemas-microsoft-com:office:word" xmlns:w="http://schemas.openxmlformats.org/wordprocessingml/2006/main" xmlns:w14="http://schemas.microsoft.com/office/word/2010/wordml" xmlns:w15="http://schemas.microsoft.com/office/word/2012/wordml" xmlns:w16se="http://schemas.microsoft.com/office/word/2015/wordml/symex" xmlns:wpg="http://schemas.microsoft.com/office/word/2010/wordprocessingGroup" xmlns:wpi="http://schemas.microsoft.com/office/word/2010/wordprocessingInk" xmlns:wne="http://schemas.microsoft.com/office/word/2006/wordml" xmlns:wps="http://schemas.microsoft.com/office/word/2010/wordprocessingShape" mc:Ignorable="w14 w15 w16se wp14">
   <w:body>
     <w:p>
       <w:pPr>
@@ -63,11 +63,17 @@
     <w:p>
       <w:pPr>
         <w:pStyle w:val="Heading2"/>
+        <w:rPr>
+          <w:highlight w:val="yellow"/>
+        </w:rPr>
       </w:pPr>
       <w:r>
         <w:t xml:space="preserve"> </w:t>
       </w:r>
       <w:r>
+        <w:rPr>
+          <w:highlight w:val="yellow"/>
+        </w:rPr>
         <w:t>Heroic Inventory</w:t>
       </w:r>
     </w:p>
@@ -528,21 +534,7 @@
               <w:rPr>
                 <w:bCs/>
               </w:rPr>
-              <w:t>[{"name":"Jake","level":1000,"items</w:t>
-            </w:r>
-            <w:proofErr w:type="gramStart"/>
-            <w:r>
-              <w:rPr>
-                <w:bCs/>
-              </w:rPr>
-              <w:t>":[</w:t>
-            </w:r>
-            <w:proofErr w:type="gramEnd"/>
-            <w:r>
-              <w:rPr>
-                <w:bCs/>
-              </w:rPr>
-              <w:t>"Gauss","HolidayGrenade"]}]</w:t>
+              <w:t>[{"name":"Jake","level":1000,"items":["Gauss","HolidayGrenade"]}]</w:t>
             </w:r>
           </w:p>
         </w:tc>
@@ -576,6 +568,7 @@
       <w:r>
         <w:rPr>
           <w:noProof/>
+          <w:lang w:val="bg-BG" w:eastAsia="bg-BG"/>
         </w:rPr>
         <w:drawing>
           <wp:inline distT="0" distB="0" distL="0" distR="0" wp14:anchorId="20EB1A72" wp14:editId="766253C3">
@@ -661,6 +654,7 @@
       <w:r>
         <w:rPr>
           <w:noProof/>
+          <w:lang w:val="bg-BG" w:eastAsia="bg-BG"/>
         </w:rPr>
         <w:drawing>
           <wp:inline distT="0" distB="0" distL="0" distR="0" wp14:anchorId="35346391" wp14:editId="35DC71BE">
@@ -795,6 +789,7 @@
       <w:r>
         <w:rPr>
           <w:noProof/>
+          <w:lang w:val="bg-BG" w:eastAsia="bg-BG"/>
         </w:rPr>
         <w:drawing>
           <wp:inline distT="0" distB="0" distL="0" distR="0" wp14:anchorId="6504451C" wp14:editId="6FDC4120">
@@ -935,6 +930,7 @@
       <w:r>
         <w:rPr>
           <w:noProof/>
+          <w:lang w:val="bg-BG" w:eastAsia="bg-BG"/>
         </w:rPr>
         <w:drawing>
           <wp:inline distT="0" distB="0" distL="0" distR="0" wp14:anchorId="6FBB4F6D" wp14:editId="7FE2EA86">
@@ -1147,15 +1143,7 @@
         <w:t>string array</w:t>
       </w:r>
       <w:r>
-        <w:t xml:space="preserve"> of elements. </w:t>
-      </w:r>
-      <w:proofErr w:type="gramStart"/>
-      <w:r>
-        <w:t>By definition, the</w:t>
-      </w:r>
-      <w:proofErr w:type="gramEnd"/>
-      <w:r>
-        <w:t xml:space="preserve"> </w:t>
+        <w:t xml:space="preserve"> of elements. By definition, the </w:t>
       </w:r>
       <w:r>
         <w:rPr>
@@ -1226,6 +1214,7 @@
       <w:r>
         <w:rPr>
           <w:noProof/>
+          <w:lang w:val="bg-BG" w:eastAsia="bg-BG"/>
         </w:rPr>
         <w:drawing>
           <wp:inline distT="0" distB="0" distL="0" distR="0" wp14:anchorId="3F4C2678" wp14:editId="676C92F2">
@@ -1313,6 +1302,7 @@
       <w:r>
         <w:rPr>
           <w:noProof/>
+          <w:lang w:val="bg-BG" w:eastAsia="bg-BG"/>
         </w:rPr>
         <w:drawing>
           <wp:inline distT="0" distB="0" distL="0" distR="0" wp14:anchorId="4B4E4773" wp14:editId="1517D215">
@@ -1435,7 +1425,6 @@
       <w:r>
         <w:t xml:space="preserve"> into </w:t>
       </w:r>
-      <w:proofErr w:type="gramStart"/>
       <w:r>
         <w:rPr>
           <w:b/>
@@ -1443,11 +1432,7 @@
         <w:t>objects</w:t>
       </w:r>
       <w:r>
-        <w:t>, and</w:t>
-      </w:r>
-      <w:proofErr w:type="gramEnd"/>
-      <w:r>
-        <w:t xml:space="preserve"> create an </w:t>
+        <w:t xml:space="preserve">, and create an </w:t>
       </w:r>
       <w:r>
         <w:rPr>
@@ -1741,12 +1726,7 @@
               <w:t>{"name":"Georgi","posi</w:t>
             </w:r>
             <w:r>
-              <w:t>tion":"Lecture</w:t>
-            </w:r>
-            <w:bookmarkStart w:id="0" w:name="_GoBack"/>
-            <w:bookmarkEnd w:id="0"/>
-            <w:r>
-              <w:t>r","salary":1000}</w:t>
+              <w:t>tion":"Lecturer","salary":1000}</w:t>
             </w:r>
             <w:r>
               <w:t>']</w:t>
@@ -2202,20 +2182,28 @@
     <w:p>
       <w:pPr>
         <w:pStyle w:val="Heading2"/>
+        <w:rPr>
+          <w:highlight w:val="yellow"/>
+        </w:rPr>
       </w:pPr>
       <w:r>
         <w:rPr>
           <w:noProof/>
+          <w:highlight w:val="yellow"/>
         </w:rPr>
         <w:t>Cappy</w:t>
       </w:r>
       <w:r>
         <w:rPr>
           <w:noProof/>
+          <w:highlight w:val="yellow"/>
         </w:rPr>
         <w:t xml:space="preserve"> </w:t>
       </w:r>
       <w:r>
+        <w:rPr>
+          <w:highlight w:val="yellow"/>
+        </w:rPr>
         <w:t>Juice</w:t>
       </w:r>
     </w:p>
@@ -2574,15 +2562,7 @@
         <w:t>th</w:t>
       </w:r>
       <w:r>
-        <w:t xml:space="preserve"> line, at which point we have already </w:t>
-      </w:r>
-      <w:proofErr w:type="gramStart"/>
-      <w:r>
-        <w:t>create</w:t>
-      </w:r>
-      <w:proofErr w:type="gramEnd"/>
-      <w:r>
-        <w:t xml:space="preserve"> Pear and Watermelon juice bottles, thus the Kiwi bottles appear last in the output.</w:t>
+        <w:t xml:space="preserve"> line, at which point we have already create Pear and Watermelon juice bottles, thus the Kiwi bottles appear last in the output.</w:t>
       </w:r>
     </w:p>
     <w:p/>
@@ -2941,22 +2921,20 @@
     <w:p>
       <w:pPr>
         <w:pStyle w:val="Heading2"/>
-      </w:pPr>
-      <w:r>
+        <w:rPr>
+          <w:highlight w:val="yellow"/>
+        </w:rPr>
+      </w:pPr>
+      <w:r>
+        <w:rPr>
+          <w:highlight w:val="yellow"/>
+        </w:rPr>
         <w:t>Store Catalogue</w:t>
       </w:r>
     </w:p>
     <w:p>
       <w:r>
-        <w:t xml:space="preserve">You </w:t>
-      </w:r>
-      <w:proofErr w:type="gramStart"/>
-      <w:r>
-        <w:t>have to</w:t>
-      </w:r>
-      <w:proofErr w:type="gramEnd"/>
-      <w:r>
-        <w:t xml:space="preserve"> create a sorted catalogue of store products. You will be given the product</w:t>
+        <w:t>You have to create a sorted catalogue of store products. You will be given the product</w:t>
       </w:r>
       <w:r>
         <w:t>s</w:t>
@@ -5064,6 +5042,8 @@
               </w:rPr>
               <w:t>###Q6 -&gt; 100</w:t>
             </w:r>
+            <w:bookmarkStart w:id="0" w:name="_GoBack"/>
+            <w:bookmarkEnd w:id="0"/>
           </w:p>
           <w:p>
             <w:pPr>
@@ -5267,15 +5247,7 @@
     </w:p>
     <w:p>
       <w:r>
-        <w:t xml:space="preserve">The elements are registered in a very simple way. When you have processed </w:t>
-      </w:r>
-      <w:proofErr w:type="gramStart"/>
-      <w:r>
-        <w:t>all of</w:t>
-      </w:r>
-      <w:proofErr w:type="gramEnd"/>
-      <w:r>
-        <w:t xml:space="preserve"> the input data, you must print them in a specific order. For every System you must print its components in a specified order, and for every Component, you must print its Subcomponents in a specified order.</w:t>
+        <w:t>The elements are registered in a very simple way. When you have processed all of the input data, you must print them in a specific order. For every System you must print its components in a specified order, and for every Component, you must print its Subcomponents in a specified order.</w:t>
       </w:r>
     </w:p>
     <w:p>
@@ -5291,19 +5263,11 @@
       <w:r>
         <w:t xml:space="preserve"> you’ve stored must be ordered by </w:t>
       </w:r>
-      <w:proofErr w:type="gramStart"/>
-      <w:r>
-        <w:rPr>
-          <w:b/>
-        </w:rPr>
-        <w:t>amount</w:t>
-      </w:r>
-      <w:proofErr w:type="gramEnd"/>
-      <w:r>
-        <w:rPr>
-          <w:b/>
-        </w:rPr>
-        <w:t xml:space="preserve"> of </w:t>
+      <w:r>
+        <w:rPr>
+          <w:b/>
+        </w:rPr>
+        <w:t xml:space="preserve">amount of </w:t>
       </w:r>
       <w:r>
         <w:rPr>
@@ -5359,19 +5323,11 @@
       <w:r>
         <w:t xml:space="preserve"> must be ordered by </w:t>
       </w:r>
-      <w:proofErr w:type="gramStart"/>
-      <w:r>
-        <w:rPr>
-          <w:b/>
-        </w:rPr>
-        <w:t>amount</w:t>
-      </w:r>
-      <w:proofErr w:type="gramEnd"/>
-      <w:r>
-        <w:rPr>
-          <w:b/>
-        </w:rPr>
-        <w:t xml:space="preserve"> of Subcomponents</w:t>
+      <w:r>
+        <w:rPr>
+          <w:b/>
+        </w:rPr>
+        <w:t>amount of Subcomponents</w:t>
       </w:r>
       <w:r>
         <w:t xml:space="preserve">, in </w:t>
@@ -5562,15 +5518,7 @@
     </w:p>
     <w:p>
       <w:r>
-        <w:t xml:space="preserve">All of the elements are </w:t>
-      </w:r>
-      <w:proofErr w:type="gramStart"/>
-      <w:r>
-        <w:t>strings, and</w:t>
-      </w:r>
-      <w:proofErr w:type="gramEnd"/>
-      <w:r>
-        <w:t xml:space="preserve"> can contain </w:t>
+        <w:t xml:space="preserve">All of the elements are strings, and can contain </w:t>
       </w:r>
       <w:r>
         <w:rPr>
@@ -5622,15 +5570,7 @@
         <w:t>output</w:t>
       </w:r>
       <w:r>
-        <w:t xml:space="preserve"> you need to print </w:t>
-      </w:r>
-      <w:proofErr w:type="gramStart"/>
-      <w:r>
-        <w:t>all of</w:t>
-      </w:r>
-      <w:proofErr w:type="gramEnd"/>
-      <w:r>
-        <w:t xml:space="preserve"> the elements, ordered exactly in the way specified above.</w:t>
+        <w:t xml:space="preserve"> you need to print all of the elements, ordered exactly in the way specified above.</w:t>
       </w:r>
       <w:r>
         <w:t xml:space="preserve"> The format is:</w:t>
@@ -6784,13 +6724,8 @@
       <w:r>
         <w:t xml:space="preserve"> is </w:t>
       </w:r>
-      <w:proofErr w:type="gramStart"/>
-      <w:r>
-        <w:t>all of</w:t>
-      </w:r>
-      <w:proofErr w:type="gramEnd"/>
-      <w:r>
-        <w:t xml:space="preserve"> the usernames, </w:t>
+      <w:r>
+        <w:t xml:space="preserve">all of the usernames, </w:t>
       </w:r>
       <w:r>
         <w:rPr>
@@ -7905,15 +7840,7 @@
     </w:p>
     <w:p>
       <w:r>
-        <w:t xml:space="preserve">You are tasked with storing sequences of numbers. You will receive an unknown </w:t>
-      </w:r>
-      <w:proofErr w:type="gramStart"/>
-      <w:r>
-        <w:t>amount</w:t>
-      </w:r>
-      <w:proofErr w:type="gramEnd"/>
-      <w:r>
-        <w:t xml:space="preserve"> of </w:t>
+        <w:t xml:space="preserve">You are tasked with storing sequences of numbers. You will receive an unknown amount of </w:t>
       </w:r>
       <w:r>
         <w:rPr>
@@ -8001,15 +7928,7 @@
         <w:t>length</w:t>
       </w:r>
       <w:r>
-        <w:t xml:space="preserve">, if two arrays have the same </w:t>
-      </w:r>
-      <w:proofErr w:type="gramStart"/>
-      <w:r>
-        <w:t>length</w:t>
-      </w:r>
-      <w:proofErr w:type="gramEnd"/>
-      <w:r>
-        <w:t xml:space="preserve"> they should be printed in </w:t>
+        <w:t xml:space="preserve">, if two arrays have the same length they should be printed in </w:t>
       </w:r>
       <w:r>
         <w:rPr>
@@ -8272,15 +8191,7 @@
         <w:t xml:space="preserve"> , following </w:t>
       </w:r>
       <w:r>
-        <w:t xml:space="preserve">the </w:t>
-      </w:r>
-      <w:proofErr w:type="gramStart"/>
-      <w:r>
-        <w:t>above mentioned</w:t>
-      </w:r>
-      <w:proofErr w:type="gramEnd"/>
-      <w:r>
-        <w:t xml:space="preserve"> ordering.</w:t>
+        <w:t>the above mentioned ordering.</w:t>
       </w:r>
     </w:p>
     <w:p/>
@@ -10582,13 +10493,8 @@
         <w:pStyle w:val="Heading2"/>
       </w:pPr>
       <w:r>
-        <w:t xml:space="preserve">*Game of </w:t>
-      </w:r>
-      <w:proofErr w:type="spellStart"/>
-      <w:r>
-        <w:t>Epicness</w:t>
-      </w:r>
-      <w:proofErr w:type="spellEnd"/>
+        <w:t>*Game of Epicness</w:t>
+      </w:r>
     </w:p>
     <w:p>
       <w:r>
@@ -10944,77 +10850,7 @@
           <w:b/>
         </w:rPr>
         <w:tab/>
-        <w:t>[ "{</w:t>
-      </w:r>
-      <w:proofErr w:type="spellStart"/>
-      <w:r>
-        <w:rPr>
-          <w:b/>
-        </w:rPr>
-        <w:t>AttackingKingdom</w:t>
-      </w:r>
-      <w:proofErr w:type="spellEnd"/>
-      <w:r>
-        <w:rPr>
-          <w:b/>
-        </w:rPr>
-        <w:t>} ", "{</w:t>
-      </w:r>
-      <w:proofErr w:type="spellStart"/>
-      <w:r>
-        <w:rPr>
-          <w:b/>
-        </w:rPr>
-        <w:t>AttackingGeneral</w:t>
-      </w:r>
-      <w:proofErr w:type="spellEnd"/>
-      <w:r>
-        <w:rPr>
-          <w:b/>
-        </w:rPr>
-        <w:t>}", "{</w:t>
-      </w:r>
-      <w:proofErr w:type="spellStart"/>
-      <w:r>
-        <w:rPr>
-          <w:b/>
-        </w:rPr>
-        <w:t>DefendingKingdom</w:t>
-      </w:r>
-      <w:proofErr w:type="spellEnd"/>
-      <w:r>
-        <w:rPr>
-          <w:b/>
-        </w:rPr>
-        <w:t>} ", "{</w:t>
-      </w:r>
-      <w:proofErr w:type="spellStart"/>
-      <w:r>
-        <w:rPr>
-          <w:b/>
-        </w:rPr>
-        <w:t>DefendingGeneral</w:t>
-      </w:r>
-      <w:proofErr w:type="spellEnd"/>
-      <w:r>
-        <w:rPr>
-          <w:b/>
-        </w:rPr>
-        <w:t>}</w:t>
-      </w:r>
-      <w:proofErr w:type="gramStart"/>
-      <w:r>
-        <w:rPr>
-          <w:b/>
-        </w:rPr>
-        <w:t>" ]</w:t>
-      </w:r>
-      <w:proofErr w:type="gramEnd"/>
-      <w:r>
-        <w:rPr>
-          <w:b/>
-        </w:rPr>
-        <w:t>,</w:t>
+        <w:t>[ "{AttackingKingdom} ", "{AttackingGeneral}", "{DefendingKingdom} ", "{DefendingGeneral}" ],</w:t>
       </w:r>
     </w:p>
     <w:p>
@@ -11774,23 +11610,7 @@
           <w:b/>
           <w:lang w:val="en-GB"/>
         </w:rPr>
-        <w:t>[</w:t>
-      </w:r>
-      <w:proofErr w:type="gramStart"/>
-      <w:r>
-        <w:rPr>
-          <w:b/>
-          <w:lang w:val="en-GB"/>
-        </w:rPr>
-        <w:t>0..</w:t>
-      </w:r>
-      <w:proofErr w:type="gramEnd"/>
-      <w:r>
-        <w:rPr>
-          <w:b/>
-          <w:lang w:val="en-GB"/>
-        </w:rPr>
-        <w:t>1,000,000] inclusive</w:t>
+        <w:t>[0..1,000,000] inclusive</w:t>
       </w:r>
     </w:p>
     <w:p>
@@ -12768,7 +12588,7 @@
 </file>
 
 <file path=word/endnotes.xml><?xml version="1.0" encoding="utf-8"?>
-<w:endnotes xmlns:wpc="http://schemas.microsoft.com/office/word/2010/wordprocessingCanvas" xmlns:cx="http://schemas.microsoft.com/office/drawing/2014/chartex" xmlns:cx1="http://schemas.microsoft.com/office/drawing/2015/9/8/chartex" xmlns:cx2="http://schemas.microsoft.com/office/drawing/2015/10/21/chartex" xmlns:cx3="http://schemas.microsoft.com/office/drawing/2016/5/9/chartex" xmlns:cx4="http://schemas.microsoft.com/office/drawing/2016/5/10/chartex" xmlns:cx5="http://schemas.microsoft.com/office/drawing/2016/5/11/chartex" xmlns:cx6="http://schemas.microsoft.com/office/drawing/2016/5/12/chartex" xmlns:cx7="http://schemas.microsoft.com/office/drawing/2016/5/13/chartex" xmlns:cx8="http://schemas.microsoft.com/office/drawing/2016/5/14/chartex" xmlns:mc="http://schemas.openxmlformats.org/markup-compatibility/2006" xmlns:aink="http://schemas.microsoft.com/office/drawing/2016/ink" xmlns:am3d="http://schemas.microsoft.com/office/drawing/2017/model3d" xmlns:o="urn:schemas-microsoft-com:office:office" xmlns:r="http://schemas.openxmlformats.org/officeDocument/2006/relationships" xmlns:m="http://schemas.openxmlformats.org/officeDocument/2006/math" xmlns:v="urn:schemas-microsoft-com:vml" xmlns:wp14="http://schemas.microsoft.com/office/word/2010/wordprocessingDrawing" xmlns:wp="http://schemas.openxmlformats.org/drawingml/2006/wordprocessingDrawing" xmlns:w10="urn:schemas-microsoft-com:office:word" xmlns:w="http://schemas.openxmlformats.org/wordprocessingml/2006/main" xmlns:w14="http://schemas.microsoft.com/office/word/2010/wordml" xmlns:w15="http://schemas.microsoft.com/office/word/2012/wordml" xmlns:w16cid="http://schemas.microsoft.com/office/word/2016/wordml/cid" xmlns:w16se="http://schemas.microsoft.com/office/word/2015/wordml/symex" xmlns:wpg="http://schemas.microsoft.com/office/word/2010/wordprocessingGroup" xmlns:wpi="http://schemas.microsoft.com/office/word/2010/wordprocessingInk" xmlns:wne="http://schemas.microsoft.com/office/word/2006/wordml" xmlns:wps="http://schemas.microsoft.com/office/word/2010/wordprocessingShape" mc:Ignorable="w14 w15 w16se w16cid wp14">
+<w:endnotes xmlns:wpc="http://schemas.microsoft.com/office/word/2010/wordprocessingCanvas" xmlns:cx="http://schemas.microsoft.com/office/drawing/2014/chartex" xmlns:cx1="http://schemas.microsoft.com/office/drawing/2015/9/8/chartex" xmlns:mc="http://schemas.openxmlformats.org/markup-compatibility/2006" xmlns:o="urn:schemas-microsoft-com:office:office" xmlns:r="http://schemas.openxmlformats.org/officeDocument/2006/relationships" xmlns:m="http://schemas.openxmlformats.org/officeDocument/2006/math" xmlns:v="urn:schemas-microsoft-com:vml" xmlns:wp14="http://schemas.microsoft.com/office/word/2010/wordprocessingDrawing" xmlns:wp="http://schemas.openxmlformats.org/drawingml/2006/wordprocessingDrawing" xmlns:w10="urn:schemas-microsoft-com:office:word" xmlns:w="http://schemas.openxmlformats.org/wordprocessingml/2006/main" xmlns:w14="http://schemas.microsoft.com/office/word/2010/wordml" xmlns:w15="http://schemas.microsoft.com/office/word/2012/wordml" xmlns:w16se="http://schemas.microsoft.com/office/word/2015/wordml/symex" xmlns:wpg="http://schemas.microsoft.com/office/word/2010/wordprocessingGroup" xmlns:wpi="http://schemas.microsoft.com/office/word/2010/wordprocessingInk" xmlns:wne="http://schemas.microsoft.com/office/word/2006/wordml" xmlns:wps="http://schemas.microsoft.com/office/word/2010/wordprocessingShape" mc:Ignorable="w14 w15 w16se wp14">
   <w:endnote w:type="separator" w:id="-1">
     <w:p>
       <w:pPr>
@@ -12793,7 +12613,7 @@
 </file>
 
 <file path=word/footer1.xml><?xml version="1.0" encoding="utf-8"?>
-<w:ftr xmlns:wpc="http://schemas.microsoft.com/office/word/2010/wordprocessingCanvas" xmlns:cx="http://schemas.microsoft.com/office/drawing/2014/chartex" xmlns:cx1="http://schemas.microsoft.com/office/drawing/2015/9/8/chartex" xmlns:cx2="http://schemas.microsoft.com/office/drawing/2015/10/21/chartex" xmlns:cx3="http://schemas.microsoft.com/office/drawing/2016/5/9/chartex" xmlns:cx4="http://schemas.microsoft.com/office/drawing/2016/5/10/chartex" xmlns:cx5="http://schemas.microsoft.com/office/drawing/2016/5/11/chartex" xmlns:cx6="http://schemas.microsoft.com/office/drawing/2016/5/12/chartex" xmlns:cx7="http://schemas.microsoft.com/office/drawing/2016/5/13/chartex" xmlns:cx8="http://schemas.microsoft.com/office/drawing/2016/5/14/chartex" xmlns:mc="http://schemas.openxmlformats.org/markup-compatibility/2006" xmlns:aink="http://schemas.microsoft.com/office/drawing/2016/ink" xmlns:am3d="http://schemas.microsoft.com/office/drawing/2017/model3d" xmlns:o="urn:schemas-microsoft-com:office:office" xmlns:r="http://schemas.openxmlformats.org/officeDocument/2006/relationships" xmlns:m="http://schemas.openxmlformats.org/officeDocument/2006/math" xmlns:v="urn:schemas-microsoft-com:vml" xmlns:wp14="http://schemas.microsoft.com/office/word/2010/wordprocessingDrawing" xmlns:wp="http://schemas.openxmlformats.org/drawingml/2006/wordprocessingDrawing" xmlns:w10="urn:schemas-microsoft-com:office:word" xmlns:w="http://schemas.openxmlformats.org/wordprocessingml/2006/main" xmlns:w14="http://schemas.microsoft.com/office/word/2010/wordml" xmlns:w15="http://schemas.microsoft.com/office/word/2012/wordml" xmlns:w16cid="http://schemas.microsoft.com/office/word/2016/wordml/cid" xmlns:w16se="http://schemas.microsoft.com/office/word/2015/wordml/symex" xmlns:wpg="http://schemas.microsoft.com/office/word/2010/wordprocessingGroup" xmlns:wpi="http://schemas.microsoft.com/office/word/2010/wordprocessingInk" xmlns:wne="http://schemas.microsoft.com/office/word/2006/wordml" xmlns:wps="http://schemas.microsoft.com/office/word/2010/wordprocessingShape" mc:Ignorable="w14 w15 w16se w16cid wp14">
+<w:ftr xmlns:wpc="http://schemas.microsoft.com/office/word/2010/wordprocessingCanvas" xmlns:cx="http://schemas.microsoft.com/office/drawing/2014/chartex" xmlns:cx1="http://schemas.microsoft.com/office/drawing/2015/9/8/chartex" xmlns:mc="http://schemas.openxmlformats.org/markup-compatibility/2006" xmlns:o="urn:schemas-microsoft-com:office:office" xmlns:r="http://schemas.openxmlformats.org/officeDocument/2006/relationships" xmlns:m="http://schemas.openxmlformats.org/officeDocument/2006/math" xmlns:v="urn:schemas-microsoft-com:vml" xmlns:wp14="http://schemas.microsoft.com/office/word/2010/wordprocessingDrawing" xmlns:wp="http://schemas.openxmlformats.org/drawingml/2006/wordprocessingDrawing" xmlns:w10="urn:schemas-microsoft-com:office:word" xmlns:w="http://schemas.openxmlformats.org/wordprocessingml/2006/main" xmlns:w14="http://schemas.microsoft.com/office/word/2010/wordml" xmlns:w15="http://schemas.microsoft.com/office/word/2012/wordml" xmlns:w16se="http://schemas.microsoft.com/office/word/2015/wordml/symex" xmlns:wpg="http://schemas.microsoft.com/office/word/2010/wordprocessingGroup" xmlns:wpi="http://schemas.microsoft.com/office/word/2010/wordprocessingInk" xmlns:wne="http://schemas.microsoft.com/office/word/2006/wordml" xmlns:wps="http://schemas.microsoft.com/office/word/2010/wordprocessingShape" mc:Ignorable="w14 w15 w16se wp14">
   <w:p>
     <w:pPr>
       <w:pStyle w:val="Footer"/>
@@ -12801,6 +12621,7 @@
     <w:r>
       <w:rPr>
         <w:noProof/>
+        <w:lang w:val="bg-BG" w:eastAsia="bg-BG"/>
       </w:rPr>
       <mc:AlternateContent>
         <mc:Choice Requires="wps">
@@ -12853,6 +12674,7 @@
                               <w:noProof/>
                               <w:sz w:val="20"/>
                               <w:szCs w:val="20"/>
+                              <w:lang w:val="bg-BG" w:eastAsia="bg-BG"/>
                             </w:rPr>
                             <w:drawing>
                               <wp:inline distT="0" distB="0" distL="0" distR="0" wp14:anchorId="1396633F" wp14:editId="0B6A3391">
@@ -12941,6 +12763,7 @@
                         <w:noProof/>
                         <w:sz w:val="20"/>
                         <w:szCs w:val="20"/>
+                        <w:lang w:val="bg-BG" w:eastAsia="bg-BG"/>
                       </w:rPr>
                       <w:drawing>
                         <wp:inline distT="0" distB="0" distL="0" distR="0" wp14:anchorId="1396633F" wp14:editId="0B6A3391">
@@ -13004,6 +12827,7 @@
     <w:r>
       <w:rPr>
         <w:noProof/>
+        <w:lang w:val="bg-BG" w:eastAsia="bg-BG"/>
       </w:rPr>
       <mc:AlternateContent>
         <mc:Choice Requires="wps">
@@ -13062,7 +12886,7 @@
         </mc:Choice>
         <mc:Fallback>
           <w:pict>
-            <v:line w14:anchorId="3BA07DBA" id="Straight Connector 1" o:spid="_x0000_s1026" style="position:absolute;flip:y;z-index:251666432;visibility:visible;mso-wrap-style:square;mso-wrap-distance-left:9pt;mso-wrap-distance-top:0;mso-wrap-distance-right:9pt;mso-wrap-distance-bottom:0;mso-position-horizontal:absolute;mso-position-horizontal-relative:text;mso-position-vertical:absolute;mso-position-vertical-relative:text" from="-.1pt,5.2pt" to="520.7pt,5.2pt" o:gfxdata="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" strokecolor="#f37123" strokeweight="1pt">
+            <v:line w14:anchorId="6B254D42" id="Straight Connector 1" o:spid="_x0000_s1026" style="position:absolute;flip:y;z-index:251666432;visibility:visible;mso-wrap-style:square;mso-wrap-distance-left:9pt;mso-wrap-distance-top:0;mso-wrap-distance-right:9pt;mso-wrap-distance-bottom:0;mso-position-horizontal:absolute;mso-position-horizontal-relative:text;mso-position-vertical:absolute;mso-position-vertical-relative:text" from="-.1pt,5.2pt" to="520.7pt,5.2pt" o:gfxdata="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" strokecolor="#f37123" strokeweight="1pt">
               <v:stroke endcap="round"/>
             </v:line>
           </w:pict>
@@ -13072,6 +12896,7 @@
     <w:r>
       <w:rPr>
         <w:noProof/>
+        <w:lang w:val="bg-BG" w:eastAsia="bg-BG"/>
       </w:rPr>
       <mc:AlternateContent>
         <mc:Choice Requires="wps">
@@ -13166,7 +12991,7 @@
                               <w:sz w:val="18"/>
                               <w:szCs w:val="18"/>
                             </w:rPr>
-                            <w:t>3</w:t>
+                            <w:t>6</w:t>
                           </w:r>
                           <w:r>
                             <w:rPr>
@@ -13281,7 +13106,7 @@
                         <w:sz w:val="18"/>
                         <w:szCs w:val="18"/>
                       </w:rPr>
-                      <w:t>3</w:t>
+                      <w:t>6</w:t>
                     </w:r>
                     <w:r>
                       <w:rPr>
@@ -13344,6 +13169,7 @@
     <w:r>
       <w:rPr>
         <w:noProof/>
+        <w:lang w:val="bg-BG" w:eastAsia="bg-BG"/>
       </w:rPr>
       <mc:AlternateContent>
         <mc:Choice Requires="wps">
@@ -13448,6 +13274,7 @@
     <w:r>
       <w:rPr>
         <w:noProof/>
+        <w:lang w:val="bg-BG" w:eastAsia="bg-BG"/>
       </w:rPr>
       <mc:AlternateContent>
         <mc:Choice Requires="wps">
@@ -13570,6 +13397,7 @@
                               <w:noProof/>
                               <w:sz w:val="20"/>
                               <w:szCs w:val="20"/>
+                              <w:lang w:val="bg-BG" w:eastAsia="bg-BG"/>
                             </w:rPr>
                             <w:drawing>
                               <wp:inline distT="0" distB="0" distL="0" distR="0" wp14:anchorId="044906B0" wp14:editId="00924C95">
@@ -13621,13 +13449,14 @@
                               <w:noProof/>
                               <w:sz w:val="20"/>
                               <w:szCs w:val="20"/>
+                              <w:lang w:val="bg-BG" w:eastAsia="bg-BG"/>
                             </w:rPr>
                             <w:drawing>
                               <wp:inline distT="0" distB="0" distL="0" distR="0" wp14:anchorId="07909DEA" wp14:editId="5206CCCF">
                                 <wp:extent cx="200025" cy="200025"/>
                                 <wp:effectExtent l="0" t="0" r="9525" b="9525"/>
                                 <wp:docPr id="73" name="Picture 73" title="Software University Foundation">
-                                  <a:hlinkClick xmlns:a="http://schemas.openxmlformats.org/drawingml/2006/main" r:id="rId4"/>
+                                  <a:hlinkClick xmlns:a="http://schemas.openxmlformats.org/drawingml/2006/main" r:id="rId1"/>
                                 </wp:docPr>
                                 <wp:cNvGraphicFramePr/>
                                 <a:graphic xmlns:a="http://schemas.openxmlformats.org/drawingml/2006/main">
@@ -13672,6 +13501,7 @@
                               <w:noProof/>
                               <w:sz w:val="20"/>
                               <w:szCs w:val="20"/>
+                              <w:lang w:val="bg-BG" w:eastAsia="bg-BG"/>
                             </w:rPr>
                             <w:drawing>
                               <wp:inline distT="0" distB="0" distL="0" distR="0" wp14:anchorId="69EC0C62" wp14:editId="1FA3F268">
@@ -13723,6 +13553,7 @@
                               <w:noProof/>
                               <w:sz w:val="20"/>
                               <w:szCs w:val="20"/>
+                              <w:lang w:val="bg-BG" w:eastAsia="bg-BG"/>
                             </w:rPr>
                             <w:drawing>
                               <wp:inline distT="0" distB="0" distL="0" distR="0" wp14:anchorId="6F973B59" wp14:editId="17CCAEAF">
@@ -13774,6 +13605,7 @@
                               <w:noProof/>
                               <w:sz w:val="20"/>
                               <w:szCs w:val="20"/>
+                              <w:lang w:val="bg-BG" w:eastAsia="bg-BG"/>
                             </w:rPr>
                             <w:drawing>
                               <wp:inline distT="0" distB="0" distL="0" distR="0" wp14:anchorId="2256320A" wp14:editId="5FCA6187">
@@ -13825,6 +13657,7 @@
                               <w:noProof/>
                               <w:sz w:val="20"/>
                               <w:szCs w:val="20"/>
+                              <w:lang w:val="bg-BG" w:eastAsia="bg-BG"/>
                             </w:rPr>
                             <w:drawing>
                               <wp:inline distT="0" distB="0" distL="0" distR="0" wp14:anchorId="720C6536" wp14:editId="6093BB68">
@@ -13876,6 +13709,7 @@
                               <w:noProof/>
                               <w:sz w:val="20"/>
                               <w:szCs w:val="20"/>
+                              <w:lang w:val="bg-BG" w:eastAsia="bg-BG"/>
                             </w:rPr>
                             <w:drawing>
                               <wp:inline distT="0" distB="0" distL="0" distR="0" wp14:anchorId="1E89691D" wp14:editId="18923955">
@@ -13927,6 +13761,7 @@
                               <w:noProof/>
                               <w:sz w:val="20"/>
                               <w:szCs w:val="20"/>
+                              <w:lang w:val="bg-BG" w:eastAsia="bg-BG"/>
                             </w:rPr>
                             <w:drawing>
                               <wp:inline distT="0" distB="0" distL="0" distR="0" wp14:anchorId="3CAE2368" wp14:editId="7F912917">
@@ -13978,6 +13813,7 @@
                               <w:noProof/>
                               <w:sz w:val="20"/>
                               <w:szCs w:val="20"/>
+                              <w:lang w:val="bg-BG" w:eastAsia="bg-BG"/>
                             </w:rPr>
                             <w:drawing>
                               <wp:inline distT="0" distB="0" distL="0" distR="0" wp14:anchorId="7EE24F2A" wp14:editId="4B03E92E">
@@ -14029,6 +13865,7 @@
                               <w:noProof/>
                               <w:sz w:val="20"/>
                               <w:szCs w:val="20"/>
+                              <w:lang w:val="bg-BG" w:eastAsia="bg-BG"/>
                             </w:rPr>
                             <w:drawing>
                               <wp:inline distT="0" distB="0" distL="0" distR="0" wp14:anchorId="70156B57" wp14:editId="00C3DC73">
@@ -14164,6 +14001,7 @@
                         <w:noProof/>
                         <w:sz w:val="20"/>
                         <w:szCs w:val="20"/>
+                        <w:lang w:val="bg-BG" w:eastAsia="bg-BG"/>
                       </w:rPr>
                       <w:drawing>
                         <wp:inline distT="0" distB="0" distL="0" distR="0" wp14:anchorId="044906B0" wp14:editId="00924C95">
@@ -14215,6 +14053,7 @@
                         <w:noProof/>
                         <w:sz w:val="20"/>
                         <w:szCs w:val="20"/>
+                        <w:lang w:val="bg-BG" w:eastAsia="bg-BG"/>
                       </w:rPr>
                       <w:drawing>
                         <wp:inline distT="0" distB="0" distL="0" distR="0" wp14:anchorId="07909DEA" wp14:editId="5206CCCF">
@@ -14266,6 +14105,7 @@
                         <w:noProof/>
                         <w:sz w:val="20"/>
                         <w:szCs w:val="20"/>
+                        <w:lang w:val="bg-BG" w:eastAsia="bg-BG"/>
                       </w:rPr>
                       <w:drawing>
                         <wp:inline distT="0" distB="0" distL="0" distR="0" wp14:anchorId="69EC0C62" wp14:editId="1FA3F268">
@@ -14317,6 +14157,7 @@
                         <w:noProof/>
                         <w:sz w:val="20"/>
                         <w:szCs w:val="20"/>
+                        <w:lang w:val="bg-BG" w:eastAsia="bg-BG"/>
                       </w:rPr>
                       <w:drawing>
                         <wp:inline distT="0" distB="0" distL="0" distR="0" wp14:anchorId="6F973B59" wp14:editId="17CCAEAF">
@@ -14368,6 +14209,7 @@
                         <w:noProof/>
                         <w:sz w:val="20"/>
                         <w:szCs w:val="20"/>
+                        <w:lang w:val="bg-BG" w:eastAsia="bg-BG"/>
                       </w:rPr>
                       <w:drawing>
                         <wp:inline distT="0" distB="0" distL="0" distR="0" wp14:anchorId="2256320A" wp14:editId="5FCA6187">
@@ -14419,6 +14261,7 @@
                         <w:noProof/>
                         <w:sz w:val="20"/>
                         <w:szCs w:val="20"/>
+                        <w:lang w:val="bg-BG" w:eastAsia="bg-BG"/>
                       </w:rPr>
                       <w:drawing>
                         <wp:inline distT="0" distB="0" distL="0" distR="0" wp14:anchorId="720C6536" wp14:editId="6093BB68">
@@ -14470,6 +14313,7 @@
                         <w:noProof/>
                         <w:sz w:val="20"/>
                         <w:szCs w:val="20"/>
+                        <w:lang w:val="bg-BG" w:eastAsia="bg-BG"/>
                       </w:rPr>
                       <w:drawing>
                         <wp:inline distT="0" distB="0" distL="0" distR="0" wp14:anchorId="1E89691D" wp14:editId="18923955">
@@ -14521,6 +14365,7 @@
                         <w:noProof/>
                         <w:sz w:val="20"/>
                         <w:szCs w:val="20"/>
+                        <w:lang w:val="bg-BG" w:eastAsia="bg-BG"/>
                       </w:rPr>
                       <w:drawing>
                         <wp:inline distT="0" distB="0" distL="0" distR="0" wp14:anchorId="3CAE2368" wp14:editId="7F912917">
@@ -14572,6 +14417,7 @@
                         <w:noProof/>
                         <w:sz w:val="20"/>
                         <w:szCs w:val="20"/>
+                        <w:lang w:val="bg-BG" w:eastAsia="bg-BG"/>
                       </w:rPr>
                       <w:drawing>
                         <wp:inline distT="0" distB="0" distL="0" distR="0" wp14:anchorId="7EE24F2A" wp14:editId="4B03E92E">
@@ -14623,6 +14469,7 @@
                         <w:noProof/>
                         <w:sz w:val="20"/>
                         <w:szCs w:val="20"/>
+                        <w:lang w:val="bg-BG" w:eastAsia="bg-BG"/>
                       </w:rPr>
                       <w:drawing>
                         <wp:inline distT="0" distB="0" distL="0" distR="0" wp14:anchorId="70156B57" wp14:editId="00C3DC73">
@@ -14675,7 +14522,7 @@
 </file>
 
 <file path=word/footnotes.xml><?xml version="1.0" encoding="utf-8"?>
-<w:footnotes xmlns:wpc="http://schemas.microsoft.com/office/word/2010/wordprocessingCanvas" xmlns:cx="http://schemas.microsoft.com/office/drawing/2014/chartex" xmlns:cx1="http://schemas.microsoft.com/office/drawing/2015/9/8/chartex" xmlns:cx2="http://schemas.microsoft.com/office/drawing/2015/10/21/chartex" xmlns:cx3="http://schemas.microsoft.com/office/drawing/2016/5/9/chartex" xmlns:cx4="http://schemas.microsoft.com/office/drawing/2016/5/10/chartex" xmlns:cx5="http://schemas.microsoft.com/office/drawing/2016/5/11/chartex" xmlns:cx6="http://schemas.microsoft.com/office/drawing/2016/5/12/chartex" xmlns:cx7="http://schemas.microsoft.com/office/drawing/2016/5/13/chartex" xmlns:cx8="http://schemas.microsoft.com/office/drawing/2016/5/14/chartex" xmlns:mc="http://schemas.openxmlformats.org/markup-compatibility/2006" xmlns:aink="http://schemas.microsoft.com/office/drawing/2016/ink" xmlns:am3d="http://schemas.microsoft.com/office/drawing/2017/model3d" xmlns:o="urn:schemas-microsoft-com:office:office" xmlns:r="http://schemas.openxmlformats.org/officeDocument/2006/relationships" xmlns:m="http://schemas.openxmlformats.org/officeDocument/2006/math" xmlns:v="urn:schemas-microsoft-com:vml" xmlns:wp14="http://schemas.microsoft.com/office/word/2010/wordprocessingDrawing" xmlns:wp="http://schemas.openxmlformats.org/drawingml/2006/wordprocessingDrawing" xmlns:w10="urn:schemas-microsoft-com:office:word" xmlns:w="http://schemas.openxmlformats.org/wordprocessingml/2006/main" xmlns:w14="http://schemas.microsoft.com/office/word/2010/wordml" xmlns:w15="http://schemas.microsoft.com/office/word/2012/wordml" xmlns:w16cid="http://schemas.microsoft.com/office/word/2016/wordml/cid" xmlns:w16se="http://schemas.microsoft.com/office/word/2015/wordml/symex" xmlns:wpg="http://schemas.microsoft.com/office/word/2010/wordprocessingGroup" xmlns:wpi="http://schemas.microsoft.com/office/word/2010/wordprocessingInk" xmlns:wne="http://schemas.microsoft.com/office/word/2006/wordml" xmlns:wps="http://schemas.microsoft.com/office/word/2010/wordprocessingShape" mc:Ignorable="w14 w15 w16se w16cid wp14">
+<w:footnotes xmlns:wpc="http://schemas.microsoft.com/office/word/2010/wordprocessingCanvas" xmlns:cx="http://schemas.microsoft.com/office/drawing/2014/chartex" xmlns:cx1="http://schemas.microsoft.com/office/drawing/2015/9/8/chartex" xmlns:mc="http://schemas.openxmlformats.org/markup-compatibility/2006" xmlns:o="urn:schemas-microsoft-com:office:office" xmlns:r="http://schemas.openxmlformats.org/officeDocument/2006/relationships" xmlns:m="http://schemas.openxmlformats.org/officeDocument/2006/math" xmlns:v="urn:schemas-microsoft-com:vml" xmlns:wp14="http://schemas.microsoft.com/office/word/2010/wordprocessingDrawing" xmlns:wp="http://schemas.openxmlformats.org/drawingml/2006/wordprocessingDrawing" xmlns:w10="urn:schemas-microsoft-com:office:word" xmlns:w="http://schemas.openxmlformats.org/wordprocessingml/2006/main" xmlns:w14="http://schemas.microsoft.com/office/word/2010/wordml" xmlns:w15="http://schemas.microsoft.com/office/word/2012/wordml" xmlns:w16se="http://schemas.microsoft.com/office/word/2015/wordml/symex" xmlns:wpg="http://schemas.microsoft.com/office/word/2010/wordprocessingGroup" xmlns:wpi="http://schemas.microsoft.com/office/word/2010/wordprocessingInk" xmlns:wne="http://schemas.microsoft.com/office/word/2006/wordml" xmlns:wps="http://schemas.microsoft.com/office/word/2010/wordprocessingShape" mc:Ignorable="w14 w15 w16se wp14">
   <w:footnote w:type="separator" w:id="-1">
     <w:p>
       <w:pPr>
@@ -14700,7 +14547,7 @@
 </file>
 
 <file path=word/header1.xml><?xml version="1.0" encoding="utf-8"?>
-<w:hdr xmlns:wpc="http://schemas.microsoft.com/office/word/2010/wordprocessingCanvas" xmlns:cx="http://schemas.microsoft.com/office/drawing/2014/chartex" xmlns:cx1="http://schemas.microsoft.com/office/drawing/2015/9/8/chartex" xmlns:cx2="http://schemas.microsoft.com/office/drawing/2015/10/21/chartex" xmlns:cx3="http://schemas.microsoft.com/office/drawing/2016/5/9/chartex" xmlns:cx4="http://schemas.microsoft.com/office/drawing/2016/5/10/chartex" xmlns:cx5="http://schemas.microsoft.com/office/drawing/2016/5/11/chartex" xmlns:cx6="http://schemas.microsoft.com/office/drawing/2016/5/12/chartex" xmlns:cx7="http://schemas.microsoft.com/office/drawing/2016/5/13/chartex" xmlns:cx8="http://schemas.microsoft.com/office/drawing/2016/5/14/chartex" xmlns:mc="http://schemas.openxmlformats.org/markup-compatibility/2006" xmlns:aink="http://schemas.microsoft.com/office/drawing/2016/ink" xmlns:am3d="http://schemas.microsoft.com/office/drawing/2017/model3d" xmlns:o="urn:schemas-microsoft-com:office:office" xmlns:r="http://schemas.openxmlformats.org/officeDocument/2006/relationships" xmlns:m="http://schemas.openxmlformats.org/officeDocument/2006/math" xmlns:v="urn:schemas-microsoft-com:vml" xmlns:wp14="http://schemas.microsoft.com/office/word/2010/wordprocessingDrawing" xmlns:wp="http://schemas.openxmlformats.org/drawingml/2006/wordprocessingDrawing" xmlns:w10="urn:schemas-microsoft-com:office:word" xmlns:w="http://schemas.openxmlformats.org/wordprocessingml/2006/main" xmlns:w14="http://schemas.microsoft.com/office/word/2010/wordml" xmlns:w15="http://schemas.microsoft.com/office/word/2012/wordml" xmlns:w16cid="http://schemas.microsoft.com/office/word/2016/wordml/cid" xmlns:w16se="http://schemas.microsoft.com/office/word/2015/wordml/symex" xmlns:wpg="http://schemas.microsoft.com/office/word/2010/wordprocessingGroup" xmlns:wpi="http://schemas.microsoft.com/office/word/2010/wordprocessingInk" xmlns:wne="http://schemas.microsoft.com/office/word/2006/wordml" xmlns:wps="http://schemas.microsoft.com/office/word/2010/wordprocessingShape" mc:Ignorable="w14 w15 w16se w16cid wp14">
+<w:hdr xmlns:wpc="http://schemas.microsoft.com/office/word/2010/wordprocessingCanvas" xmlns:cx="http://schemas.microsoft.com/office/drawing/2014/chartex" xmlns:cx1="http://schemas.microsoft.com/office/drawing/2015/9/8/chartex" xmlns:mc="http://schemas.openxmlformats.org/markup-compatibility/2006" xmlns:o="urn:schemas-microsoft-com:office:office" xmlns:r="http://schemas.openxmlformats.org/officeDocument/2006/relationships" xmlns:m="http://schemas.openxmlformats.org/officeDocument/2006/math" xmlns:v="urn:schemas-microsoft-com:vml" xmlns:wp14="http://schemas.microsoft.com/office/word/2010/wordprocessingDrawing" xmlns:wp="http://schemas.openxmlformats.org/drawingml/2006/wordprocessingDrawing" xmlns:w10="urn:schemas-microsoft-com:office:word" xmlns:w="http://schemas.openxmlformats.org/wordprocessingml/2006/main" xmlns:w14="http://schemas.microsoft.com/office/word/2010/wordml" xmlns:w15="http://schemas.microsoft.com/office/word/2012/wordml" xmlns:w16se="http://schemas.microsoft.com/office/word/2015/wordml/symex" xmlns:wpg="http://schemas.microsoft.com/office/word/2010/wordprocessingGroup" xmlns:wpi="http://schemas.microsoft.com/office/word/2010/wordprocessingInk" xmlns:wne="http://schemas.microsoft.com/office/word/2006/wordml" xmlns:wps="http://schemas.microsoft.com/office/word/2010/wordprocessingShape" mc:Ignorable="w14 w15 w16se wp14">
   <w:p>
     <w:pPr>
       <w:pStyle w:val="Header"/>
@@ -14711,7 +14558,7 @@
 </file>
 
 <file path=word/numbering.xml><?xml version="1.0" encoding="utf-8"?>
-<w:numbering xmlns:wpc="http://schemas.microsoft.com/office/word/2010/wordprocessingCanvas" xmlns:cx="http://schemas.microsoft.com/office/drawing/2014/chartex" xmlns:cx1="http://schemas.microsoft.com/office/drawing/2015/9/8/chartex" xmlns:cx2="http://schemas.microsoft.com/office/drawing/2015/10/21/chartex" xmlns:cx3="http://schemas.microsoft.com/office/drawing/2016/5/9/chartex" xmlns:cx4="http://schemas.microsoft.com/office/drawing/2016/5/10/chartex" xmlns:cx5="http://schemas.microsoft.com/office/drawing/2016/5/11/chartex" xmlns:cx6="http://schemas.microsoft.com/office/drawing/2016/5/12/chartex" xmlns:cx7="http://schemas.microsoft.com/office/drawing/2016/5/13/chartex" xmlns:cx8="http://schemas.microsoft.com/office/drawing/2016/5/14/chartex" xmlns:mc="http://schemas.openxmlformats.org/markup-compatibility/2006" xmlns:aink="http://schemas.microsoft.com/office/drawing/2016/ink" xmlns:am3d="http://schemas.microsoft.com/office/drawing/2017/model3d" xmlns:o="urn:schemas-microsoft-com:office:office" xmlns:r="http://schemas.openxmlformats.org/officeDocument/2006/relationships" xmlns:m="http://schemas.openxmlformats.org/officeDocument/2006/math" xmlns:v="urn:schemas-microsoft-com:vml" xmlns:wp14="http://schemas.microsoft.com/office/word/2010/wordprocessingDrawing" xmlns:wp="http://schemas.openxmlformats.org/drawingml/2006/wordprocessingDrawing" xmlns:w10="urn:schemas-microsoft-com:office:word" xmlns:w="http://schemas.openxmlformats.org/wordprocessingml/2006/main" xmlns:w14="http://schemas.microsoft.com/office/word/2010/wordml" xmlns:w15="http://schemas.microsoft.com/office/word/2012/wordml" xmlns:w16cid="http://schemas.microsoft.com/office/word/2016/wordml/cid" xmlns:w16se="http://schemas.microsoft.com/office/word/2015/wordml/symex" xmlns:wpg="http://schemas.microsoft.com/office/word/2010/wordprocessingGroup" xmlns:wpi="http://schemas.microsoft.com/office/word/2010/wordprocessingInk" xmlns:wne="http://schemas.microsoft.com/office/word/2006/wordml" xmlns:wps="http://schemas.microsoft.com/office/word/2010/wordprocessingShape" mc:Ignorable="w14 w15 w16se w16cid wp14">
+<w:numbering xmlns:wpc="http://schemas.microsoft.com/office/word/2010/wordprocessingCanvas" xmlns:cx="http://schemas.microsoft.com/office/drawing/2014/chartex" xmlns:cx1="http://schemas.microsoft.com/office/drawing/2015/9/8/chartex" xmlns:mc="http://schemas.openxmlformats.org/markup-compatibility/2006" xmlns:o="urn:schemas-microsoft-com:office:office" xmlns:r="http://schemas.openxmlformats.org/officeDocument/2006/relationships" xmlns:m="http://schemas.openxmlformats.org/officeDocument/2006/math" xmlns:v="urn:schemas-microsoft-com:vml" xmlns:wp14="http://schemas.microsoft.com/office/word/2010/wordprocessingDrawing" xmlns:wp="http://schemas.openxmlformats.org/drawingml/2006/wordprocessingDrawing" xmlns:w10="urn:schemas-microsoft-com:office:word" xmlns:w="http://schemas.openxmlformats.org/wordprocessingml/2006/main" xmlns:w14="http://schemas.microsoft.com/office/word/2010/wordml" xmlns:w15="http://schemas.microsoft.com/office/word/2012/wordml" xmlns:w16se="http://schemas.microsoft.com/office/word/2015/wordml/symex" xmlns:wpg="http://schemas.microsoft.com/office/word/2010/wordprocessingGroup" xmlns:wpi="http://schemas.microsoft.com/office/word/2010/wordprocessingInk" xmlns:wne="http://schemas.microsoft.com/office/word/2006/wordml" xmlns:wps="http://schemas.microsoft.com/office/word/2010/wordprocessingShape" mc:Ignorable="w14 w15 w16se wp14">
   <w:abstractNum w:abstractNumId="0" w15:restartNumberingAfterBreak="0">
     <w:nsid w:val="04E60920"/>
     <w:multiLevelType w:val="hybridMultilevel"/>
@@ -17613,7 +17460,7 @@
 </file>
 
 <file path=word/styles.xml><?xml version="1.0" encoding="utf-8"?>
-<w:styles xmlns:mc="http://schemas.openxmlformats.org/markup-compatibility/2006" xmlns:r="http://schemas.openxmlformats.org/officeDocument/2006/relationships" xmlns:w="http://schemas.openxmlformats.org/wordprocessingml/2006/main" xmlns:w14="http://schemas.microsoft.com/office/word/2010/wordml" xmlns:w15="http://schemas.microsoft.com/office/word/2012/wordml" xmlns:w16cid="http://schemas.microsoft.com/office/word/2016/wordml/cid" xmlns:w16se="http://schemas.microsoft.com/office/word/2015/wordml/symex" mc:Ignorable="w14 w15 w16se w16cid">
+<w:styles xmlns:mc="http://schemas.openxmlformats.org/markup-compatibility/2006" xmlns:r="http://schemas.openxmlformats.org/officeDocument/2006/relationships" xmlns:w="http://schemas.openxmlformats.org/wordprocessingml/2006/main" xmlns:w14="http://schemas.microsoft.com/office/word/2010/wordml" xmlns:w15="http://schemas.microsoft.com/office/word/2012/wordml" xmlns:w16se="http://schemas.microsoft.com/office/word/2015/wordml/symex" mc:Ignorable="w14 w15 w16se">
   <w:docDefaults>
     <w:rPrDefault>
       <w:rPr>
@@ -17629,7 +17476,7 @@
       </w:pPr>
     </w:pPrDefault>
   </w:docDefaults>
-  <w:latentStyles w:defLockedState="0" w:defUIPriority="99" w:defSemiHidden="0" w:defUnhideWhenUsed="0" w:defQFormat="0" w:count="377">
+  <w:latentStyles w:defLockedState="0" w:defUIPriority="99" w:defSemiHidden="0" w:defUnhideWhenUsed="0" w:defQFormat="0" w:count="371">
     <w:lsdException w:name="Normal" w:uiPriority="0" w:qFormat="1"/>
     <w:lsdException w:name="heading 1" w:uiPriority="9" w:qFormat="1"/>
     <w:lsdException w:name="heading 2" w:semiHidden="1" w:uiPriority="9" w:unhideWhenUsed="1" w:qFormat="1"/>
@@ -17777,8 +17624,11 @@
     <w:lsdException w:name="Table 3D effects 3" w:semiHidden="1" w:unhideWhenUsed="1"/>
     <w:lsdException w:name="Table Contemporary" w:semiHidden="1" w:unhideWhenUsed="1"/>
     <w:lsdException w:name="Table Elegant" w:semiHidden="1" w:unhideWhenUsed="1"/>
+    <w:lsdException w:name="Table Professional" w:semiHidden="1" w:unhideWhenUsed="1"/>
     <w:lsdException w:name="Table Subtle 1" w:semiHidden="1" w:unhideWhenUsed="1"/>
     <w:lsdException w:name="Table Subtle 2" w:semiHidden="1" w:unhideWhenUsed="1"/>
+    <w:lsdException w:name="Table Web 1" w:semiHidden="1" w:unhideWhenUsed="1"/>
+    <w:lsdException w:name="Table Web 2" w:semiHidden="1" w:unhideWhenUsed="1"/>
     <w:lsdException w:name="Table Web 3" w:semiHidden="1" w:unhideWhenUsed="1"/>
     <w:lsdException w:name="Balloon Text" w:semiHidden="1" w:unhideWhenUsed="1"/>
     <w:lsdException w:name="Table Grid" w:uiPriority="59"/>
@@ -17998,12 +17848,6 @@
     <w:lsdException w:name="List Table 5 Dark Accent 6" w:uiPriority="50"/>
     <w:lsdException w:name="List Table 6 Colorful Accent 6" w:uiPriority="51"/>
     <w:lsdException w:name="List Table 7 Colorful Accent 6" w:uiPriority="52"/>
-    <w:lsdException w:name="Mention" w:semiHidden="1" w:unhideWhenUsed="1"/>
-    <w:lsdException w:name="Smart Hyperlink" w:semiHidden="1" w:unhideWhenUsed="1"/>
-    <w:lsdException w:name="Hashtag" w:semiHidden="1" w:unhideWhenUsed="1"/>
-    <w:lsdException w:name="Unresolved Mention" w:semiHidden="1" w:unhideWhenUsed="1"/>
-    <w:lsdException w:name="Smart Link" w:semiHidden="1" w:unhideWhenUsed="1"/>
-    <w:lsdException w:name="Smart Link Error" w:semiHidden="1" w:unhideWhenUsed="1"/>
   </w:latentStyles>
   <w:style w:type="paragraph" w:default="1" w:styleId="Normal">
     <w:name w:val="Normal"/>
@@ -18706,7 +18550,7 @@
 </file>
 
 <file path=customXml/itemProps1.xml><?xml version="1.0" encoding="utf-8"?>
-<ds:datastoreItem xmlns:ds="http://schemas.openxmlformats.org/officeDocument/2006/customXml" ds:itemID="{2EBDB5AA-9DE4-4829-9108-F435BEA04FF3}">
+<ds:datastoreItem xmlns:ds="http://schemas.openxmlformats.org/officeDocument/2006/customXml" ds:itemID="{DC8CAC30-B127-4C2E-ABBB-1142EDA19284}">
   <ds:schemaRefs>
     <ds:schemaRef ds:uri="http://schemas.openxmlformats.org/officeDocument/2006/bibliography"/>
   </ds:schemaRefs>

</xml_diff>

<commit_message>
add more objects exercise
</commit_message>
<xml_diff>
--- a/Objects/02. JS-Advanced-Objects-Exercise.docx
+++ b/Objects/02. JS-Advanced-Objects-Exercise.docx
@@ -1365,12 +1365,20 @@
     <w:p>
       <w:pPr>
         <w:pStyle w:val="Heading2"/>
-      </w:pPr>
-      <w:r>
+        <w:rPr>
+          <w:highlight w:val="yellow"/>
+        </w:rPr>
+      </w:pPr>
+      <w:r>
+        <w:rPr>
+          <w:highlight w:val="yellow"/>
+        </w:rPr>
         <w:t>JSON’s Table</w:t>
       </w:r>
     </w:p>
     <w:p>
+      <w:bookmarkStart w:id="0" w:name="_GoBack"/>
+      <w:bookmarkEnd w:id="0"/>
       <w:r>
         <w:t xml:space="preserve">JSON’s Table is a magical table which turns JSON data into an HTML table. You will be given </w:t>
       </w:r>
@@ -4251,8 +4259,14 @@
     <w:p>
       <w:pPr>
         <w:pStyle w:val="Heading2"/>
-      </w:pPr>
-      <w:r>
+        <w:rPr>
+          <w:highlight w:val="yellow"/>
+        </w:rPr>
+      </w:pPr>
+      <w:r>
+        <w:rPr>
+          <w:highlight w:val="yellow"/>
+        </w:rPr>
         <w:lastRenderedPageBreak/>
         <w:t>Auto-Engineering Company</w:t>
       </w:r>
@@ -5042,8 +5056,6 @@
               </w:rPr>
               <w:t>###Q6 -&gt; 100</w:t>
             </w:r>
-            <w:bookmarkStart w:id="0" w:name="_GoBack"/>
-            <w:bookmarkEnd w:id="0"/>
           </w:p>
           <w:p>
             <w:pPr>
@@ -5229,8 +5241,14 @@
     <w:p>
       <w:pPr>
         <w:pStyle w:val="Heading2"/>
-      </w:pPr>
-      <w:r>
+        <w:rPr>
+          <w:highlight w:val="yellow"/>
+        </w:rPr>
+      </w:pPr>
+      <w:r>
+        <w:rPr>
+          <w:highlight w:val="yellow"/>
+        </w:rPr>
         <w:lastRenderedPageBreak/>
         <w:t>System Components</w:t>
       </w:r>
@@ -6569,8 +6587,14 @@
     <w:p>
       <w:pPr>
         <w:pStyle w:val="Heading2"/>
-      </w:pPr>
-      <w:r>
+        <w:rPr>
+          <w:highlight w:val="yellow"/>
+        </w:rPr>
+      </w:pPr>
+      <w:r>
+        <w:rPr>
+          <w:highlight w:val="yellow"/>
+        </w:rPr>
         <w:t>Usernames</w:t>
       </w:r>
     </w:p>
@@ -7833,8 +7857,14 @@
     <w:p>
       <w:pPr>
         <w:pStyle w:val="Heading2"/>
-      </w:pPr>
-      <w:r>
+        <w:rPr>
+          <w:highlight w:val="yellow"/>
+        </w:rPr>
+      </w:pPr>
+      <w:r>
+        <w:rPr>
+          <w:highlight w:val="yellow"/>
+        </w:rPr>
         <w:t>Unique Sequences</w:t>
       </w:r>
     </w:p>
@@ -12886,7 +12916,7 @@
         </mc:Choice>
         <mc:Fallback>
           <w:pict>
-            <v:line w14:anchorId="6B254D42" id="Straight Connector 1" o:spid="_x0000_s1026" style="position:absolute;flip:y;z-index:251666432;visibility:visible;mso-wrap-style:square;mso-wrap-distance-left:9pt;mso-wrap-distance-top:0;mso-wrap-distance-right:9pt;mso-wrap-distance-bottom:0;mso-position-horizontal:absolute;mso-position-horizontal-relative:text;mso-position-vertical:absolute;mso-position-vertical-relative:text" from="-.1pt,5.2pt" to="520.7pt,5.2pt" o:gfxdata="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" strokecolor="#f37123" strokeweight="1pt">
+            <v:line w14:anchorId="7D4D2E9D" id="Straight Connector 1" o:spid="_x0000_s1026" style="position:absolute;flip:y;z-index:251666432;visibility:visible;mso-wrap-style:square;mso-wrap-distance-left:9pt;mso-wrap-distance-top:0;mso-wrap-distance-right:9pt;mso-wrap-distance-bottom:0;mso-position-horizontal:absolute;mso-position-horizontal-relative:text;mso-position-vertical:absolute;mso-position-vertical-relative:text" from="-.1pt,5.2pt" to="520.7pt,5.2pt" o:gfxdata="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" strokecolor="#f37123" strokeweight="1pt">
               <v:stroke endcap="round"/>
             </v:line>
           </w:pict>
@@ -12991,7 +13021,7 @@
                               <w:sz w:val="18"/>
                               <w:szCs w:val="18"/>
                             </w:rPr>
-                            <w:t>6</w:t>
+                            <w:t>3</w:t>
                           </w:r>
                           <w:r>
                             <w:rPr>
@@ -13106,7 +13136,7 @@
                         <w:sz w:val="18"/>
                         <w:szCs w:val="18"/>
                       </w:rPr>
-                      <w:t>6</w:t>
+                      <w:t>3</w:t>
                     </w:r>
                     <w:r>
                       <w:rPr>
@@ -13456,7 +13486,7 @@
                                 <wp:extent cx="200025" cy="200025"/>
                                 <wp:effectExtent l="0" t="0" r="9525" b="9525"/>
                                 <wp:docPr id="73" name="Picture 73" title="Software University Foundation">
-                                  <a:hlinkClick xmlns:a="http://schemas.openxmlformats.org/drawingml/2006/main" r:id="rId1"/>
+                                  <a:hlinkClick xmlns:a="http://schemas.openxmlformats.org/drawingml/2006/main" r:id="rId4"/>
                                 </wp:docPr>
                                 <wp:cNvGraphicFramePr/>
                                 <a:graphic xmlns:a="http://schemas.openxmlformats.org/drawingml/2006/main">
@@ -18550,7 +18580,7 @@
 </file>
 
 <file path=customXml/itemProps1.xml><?xml version="1.0" encoding="utf-8"?>
-<ds:datastoreItem xmlns:ds="http://schemas.openxmlformats.org/officeDocument/2006/customXml" ds:itemID="{DC8CAC30-B127-4C2E-ABBB-1142EDA19284}">
+<ds:datastoreItem xmlns:ds="http://schemas.openxmlformats.org/officeDocument/2006/customXml" ds:itemID="{310D7E13-A78B-4DB0-A706-759C4B50F0E1}">
   <ds:schemaRefs>
     <ds:schemaRef ds:uri="http://schemas.openxmlformats.org/officeDocument/2006/bibliography"/>
   </ds:schemaRefs>

</xml_diff>